<commit_message>
Remove dep of general cover sheet on court bundle
Used to show the number of pages in the bundle and the enclosed documents,
but causes an infinite loop. Dropping for now, we'll see if there's a better
way or not.
</commit_message>
<xml_diff>
--- a/docassemble/MotionToStayEviction/data/templates/general_cover_sheet.docx
+++ b/docassemble/MotionToStayEviction/data/templates/general_cover_sheet.docx
@@ -207,111 +207,6 @@
           </w:p>
         </w:tc>
       </w:tr>
-      <w:tr>
-        <w:trPr>
-          <w:trHeight w:val="397" w:hRule="atLeast"/>
-        </w:trPr>
-        <w:tc>
-          <w:tcPr>
-            <w:tcW w:w="2830" w:type="dxa"/>
-            <w:tcBorders>
-              <w:top w:val="nil"/>
-              <w:left w:val="nil"/>
-              <w:bottom w:val="nil"/>
-              <w:right w:val="nil"/>
-            </w:tcBorders>
-          </w:tcPr>
-          <w:p>
-            <w:pPr>
-              <w:pStyle w:val="Normal"/>
-              <w:spacing w:lineRule="auto" w:line="240" w:before="0" w:after="0"/>
-              <w:rPr>
-                <w:rFonts w:ascii="Times New Roman" w:hAnsi="Times New Roman" w:cs="Times New Roman"/>
-                <w:b/>
-                <w:b/>
-                <w:bCs/>
-                <w:sz w:val="24"/>
-                <w:szCs w:val="24"/>
-              </w:rPr>
-            </w:pPr>
-            <w:r>
-              <w:rPr>
-                <w:rFonts w:cs="Times New Roman" w:ascii="Times New Roman" w:hAnsi="Times New Roman"/>
-                <w:b/>
-                <w:bCs/>
-                <w:sz w:val="24"/>
-                <w:szCs w:val="24"/>
-              </w:rPr>
-              <w:t xml:space="preserve">Pages: </w:t>
-            </w:r>
-          </w:p>
-          <w:p>
-            <w:pPr>
-              <w:pStyle w:val="Normal"/>
-              <w:spacing w:lineRule="auto" w:line="240" w:before="0" w:after="0"/>
-              <w:rPr>
-                <w:rFonts w:ascii="Times New Roman" w:hAnsi="Times New Roman" w:cs="Times New Roman"/>
-                <w:sz w:val="24"/>
-                <w:szCs w:val="24"/>
-              </w:rPr>
-            </w:pPr>
-            <w:r>
-              <w:rPr>
-                <w:rFonts w:cs="Times New Roman" w:ascii="Times New Roman" w:hAnsi="Times New Roman"/>
-                <w:sz w:val="18"/>
-                <w:szCs w:val="18"/>
-              </w:rPr>
-              <w:t>(excluding cover sheet)</w:t>
-            </w:r>
-          </w:p>
-        </w:tc>
-        <w:tc>
-          <w:tcPr>
-            <w:tcW w:w="6520" w:type="dxa"/>
-            <w:tcBorders>
-              <w:top w:val="nil"/>
-              <w:left w:val="nil"/>
-              <w:bottom w:val="nil"/>
-              <w:right w:val="nil"/>
-            </w:tcBorders>
-          </w:tcPr>
-          <w:p>
-            <w:pPr>
-              <w:pStyle w:val="Normal"/>
-              <w:spacing w:lineRule="auto" w:line="240" w:before="0" w:after="0"/>
-              <w:rPr>
-                <w:rFonts w:ascii="Times New Roman" w:hAnsi="Times New Roman" w:cs="Times New Roman"/>
-                <w:sz w:val="24"/>
-                <w:szCs w:val="24"/>
-              </w:rPr>
-            </w:pPr>
-            <w:r>
-              <w:rPr>
-                <w:rFonts w:cs="Times New Roman" w:ascii="Times New Roman" w:hAnsi="Times New Roman"/>
-                <w:sz w:val="24"/>
-                <w:szCs w:val="24"/>
-              </w:rPr>
-              <w:t xml:space="preserve">{{ </w:t>
-            </w:r>
-            <w:r>
-              <w:rPr>
-                <w:rFonts w:cs="Times New Roman" w:ascii="Times New Roman" w:hAnsi="Times New Roman"/>
-                <w:sz w:val="24"/>
-                <w:szCs w:val="24"/>
-              </w:rPr>
-              <w:t>al_court_bundle.as_pdf(‘final’).num_pages()</w:t>
-            </w:r>
-            <w:r>
-              <w:rPr>
-                <w:rFonts w:cs="Times New Roman" w:ascii="Times New Roman" w:hAnsi="Times New Roman"/>
-                <w:sz w:val="24"/>
-                <w:szCs w:val="24"/>
-              </w:rPr>
-              <w:t>}}</w:t>
-            </w:r>
-          </w:p>
-        </w:tc>
-      </w:tr>
     </w:tbl>
     <w:p>
       <w:pPr>
@@ -879,112 +774,7 @@
         </w:rPr>
       </w:pPr>
       <w:r>
-        <w:rPr>
-          <w:rFonts w:cs="Times New Roman" w:ascii="Times New Roman" w:hAnsi="Times New Roman"/>
-          <w:sz w:val="24"/>
-          <w:szCs w:val="24"/>
-        </w:rPr>
-      </w:r>
-    </w:p>
-    <w:p>
-      <w:pPr>
-        <w:pStyle w:val="Normal"/>
-        <w:spacing w:lineRule="auto" w:line="240" w:before="0" w:after="0"/>
-        <w:ind w:right="240" w:hanging="0"/>
-        <w:rPr>
-          <w:rFonts w:ascii="Times New Roman" w:hAnsi="Times New Roman" w:cs="Times New Roman"/>
-          <w:sz w:val="24"/>
-          <w:szCs w:val="24"/>
-        </w:rPr>
-      </w:pPr>
-      <w:r>
-        <w:rPr>
-          <w:rFonts w:cs="Times New Roman" w:ascii="Times New Roman" w:hAnsi="Times New Roman"/>
-          <w:sz w:val="24"/>
-          <w:szCs w:val="24"/>
-        </w:rPr>
-      </w:r>
-    </w:p>
-    <w:p>
-      <w:pPr>
-        <w:pStyle w:val="Normal"/>
-        <w:spacing w:lineRule="auto" w:line="240" w:before="0" w:after="0"/>
-        <w:rPr>
-          <w:rFonts w:ascii="Times New Roman" w:hAnsi="Times New Roman" w:cs="Times New Roman"/>
-          <w:b/>
-          <w:b/>
-          <w:bCs/>
-          <w:sz w:val="24"/>
-          <w:szCs w:val="24"/>
-        </w:rPr>
-      </w:pPr>
-      <w:r>
-        <w:rPr>
-          <w:rFonts w:cs="Times New Roman" w:ascii="Times New Roman" w:hAnsi="Times New Roman"/>
-          <w:b/>
-          <w:bCs/>
-          <w:sz w:val="24"/>
-          <w:szCs w:val="24"/>
-        </w:rPr>
-        <w:t>Enclosed:</w:t>
-      </w:r>
-    </w:p>
-    <w:p>
-      <w:pPr>
-        <w:pStyle w:val="Normal"/>
-        <w:spacing w:lineRule="auto" w:line="240" w:before="0" w:after="0"/>
-        <w:rPr>
-          <w:rFonts w:ascii="Times New Roman" w:hAnsi="Times New Roman" w:cs="Times New Roman"/>
-          <w:b/>
-          <w:b/>
-          <w:bCs/>
-          <w:sz w:val="24"/>
-          <w:szCs w:val="24"/>
-        </w:rPr>
-      </w:pPr>
-      <w:r>
-        <w:rPr>
-          <w:rFonts w:cs="Times New Roman" w:ascii="Times New Roman" w:hAnsi="Times New Roman"/>
-          <w:b/>
-          <w:bCs/>
-          <w:sz w:val="24"/>
-          <w:szCs w:val="24"/>
-        </w:rPr>
-      </w:r>
-    </w:p>
-    <w:p>
-      <w:pPr>
-        <w:pStyle w:val="Normal"/>
-        <w:spacing w:lineRule="auto" w:line="240" w:before="0" w:after="0"/>
-        <w:rPr>
-          <w:rFonts w:ascii="Times New Roman" w:hAnsi="Times New Roman" w:cs="Times New Roman"/>
-          <w:sz w:val="24"/>
-          <w:szCs w:val="24"/>
-        </w:rPr>
-      </w:pPr>
-      <w:r>
-        <w:rPr>
-          <w:rFonts w:cs="Times New Roman" w:ascii="Times New Roman" w:hAnsi="Times New Roman"/>
-          <w:sz w:val="24"/>
-          <w:szCs w:val="24"/>
-        </w:rPr>
-        <w:t>{{ comma_and_list(</w:t>
-      </w:r>
-      <w:r>
-        <w:rPr>
-          <w:rFonts w:cs="Times New Roman" w:ascii="Times New Roman" w:hAnsi="Times New Roman"/>
-          <w:sz w:val="24"/>
-          <w:szCs w:val="24"/>
-        </w:rPr>
-        <w:t>al_court_bundle.get_titles())</w:t>
-      </w:r>
-      <w:r>
-        <w:rPr>
-          <w:rFonts w:cs="Times New Roman" w:ascii="Times New Roman" w:hAnsi="Times New Roman"/>
-          <w:sz w:val="24"/>
-          <w:szCs w:val="24"/>
-        </w:rPr>
-        <w:t xml:space="preserve"> }}</w:t>
+        <w:rPr/>
       </w:r>
     </w:p>
     <w:p>
@@ -1372,7 +1162,6 @@
     <w:rPrDefault>
       <w:rPr>
         <w:rFonts w:ascii="Calibri" w:hAnsi="Calibri" w:eastAsia="Calibri" w:cs="" w:asciiTheme="minorHAnsi" w:cstheme="minorBidi" w:eastAsiaTheme="minorHAnsi" w:hAnsiTheme="minorHAnsi"/>
-        <w:sz w:val="22"/>
         <w:szCs w:val="22"/>
         <w:lang w:val="en-US" w:eastAsia="en-US" w:bidi="ar-SA"/>
       </w:rPr>
@@ -1762,6 +1551,7 @@
     <w:rsid w:val="00e26d9c"/>
     <w:pPr>
       <w:widowControl/>
+      <w:suppressAutoHyphens w:val="true"/>
       <w:bidi w:val="0"/>
       <w:spacing w:lineRule="auto" w:line="259" w:before="0" w:after="160"/>
       <w:jc w:val="left"/>

</xml_diff>

<commit_message>
Added most codes to the interview
Surprisingly, most things can be hard coded. The benefits of the Appeals court
I guess.

Started debugging trying to just get through to the end too. Still stuck on
some general EFSPIntegration library issues though.
</commit_message>
<xml_diff>
--- a/docassemble/MotionToStayEviction/data/templates/general_cover_sheet.docx
+++ b/docassemble/MotionToStayEviction/data/templates/general_cover_sheet.docx
@@ -774,7 +774,11 @@
         </w:rPr>
       </w:pPr>
       <w:r>
-        <w:rPr/>
+        <w:rPr>
+          <w:rFonts w:cs="Times New Roman" w:ascii="Times New Roman" w:hAnsi="Times New Roman"/>
+          <w:sz w:val="24"/>
+          <w:szCs w:val="24"/>
+        </w:rPr>
       </w:r>
     </w:p>
     <w:p>

</xml_diff>